<commit_message>
JavaFx started,drawing a line for lab 05
</commit_message>
<xml_diff>
--- a/ALL_NOTES.docx
+++ b/ALL_NOTES.docx
@@ -802,6 +802,608 @@
           <w:szCs w:val="32"/>
         </w:rPr>
         <w:t xml:space="preserve"> Book” all source code created there.</w:t>
+      </w:r>
+    </w:p>
+    <w:p>
+      <w:pPr>
+        <w:rPr>
+          <w:b/>
+          <w:bCs/>
+          <w:sz w:val="32"/>
+          <w:szCs w:val="32"/>
+        </w:rPr>
+      </w:pPr>
+    </w:p>
+    <w:p>
+      <w:pPr>
+        <w:rPr>
+          <w:b/>
+          <w:bCs/>
+          <w:sz w:val="32"/>
+          <w:szCs w:val="32"/>
+        </w:rPr>
+      </w:pPr>
+    </w:p>
+    <w:p>
+      <w:pPr>
+        <w:rPr>
+          <w:b/>
+          <w:bCs/>
+          <w:sz w:val="32"/>
+          <w:szCs w:val="32"/>
+        </w:rPr>
+      </w:pPr>
+    </w:p>
+    <w:p>
+      <w:pPr>
+        <w:rPr>
+          <w:b/>
+          <w:bCs/>
+          <w:sz w:val="32"/>
+          <w:szCs w:val="32"/>
+        </w:rPr>
+      </w:pPr>
+    </w:p>
+    <w:p>
+      <w:pPr>
+        <w:rPr>
+          <w:b/>
+          <w:bCs/>
+          <w:sz w:val="32"/>
+          <w:szCs w:val="32"/>
+        </w:rPr>
+      </w:pPr>
+    </w:p>
+    <w:p>
+      <w:pPr>
+        <w:rPr>
+          <w:b/>
+          <w:bCs/>
+          <w:sz w:val="32"/>
+          <w:szCs w:val="32"/>
+        </w:rPr>
+      </w:pPr>
+    </w:p>
+    <w:p>
+      <w:pPr>
+        <w:rPr>
+          <w:b/>
+          <w:bCs/>
+          <w:sz w:val="40"/>
+          <w:szCs w:val="40"/>
+        </w:rPr>
+      </w:pPr>
+      <w:r>
+        <w:rPr>
+          <w:b/>
+          <w:bCs/>
+          <w:sz w:val="40"/>
+          <w:szCs w:val="40"/>
+        </w:rPr>
+        <w:lastRenderedPageBreak/>
+        <w:t xml:space="preserve">Chapter_02 : Elementary Programming: </w:t>
+      </w:r>
+    </w:p>
+    <w:p>
+      <w:pPr>
+        <w:pStyle w:val="ListParagraph"/>
+        <w:rPr>
+          <w:sz w:val="36"/>
+          <w:szCs w:val="36"/>
+        </w:rPr>
+      </w:pPr>
+      <w:r>
+        <w:rPr>
+          <w:sz w:val="36"/>
+          <w:szCs w:val="36"/>
+        </w:rPr>
+        <w:t xml:space="preserve"> </w:t>
+      </w:r>
+    </w:p>
+    <w:p>
+      <w:pPr>
+        <w:pStyle w:val="ListParagraph"/>
+        <w:numPr>
+          <w:ilvl w:val="0"/>
+          <w:numId w:val="4"/>
+        </w:numPr>
+        <w:rPr>
+          <w:sz w:val="36"/>
+          <w:szCs w:val="36"/>
+        </w:rPr>
+      </w:pPr>
+      <w:r>
+        <w:rPr>
+          <w:sz w:val="36"/>
+          <w:szCs w:val="36"/>
+        </w:rPr>
+        <w:t xml:space="preserve">Writing a program involves designing an algorithm. And then translating that algorithm into </w:t>
+      </w:r>
+      <w:proofErr w:type="gramStart"/>
+      <w:r>
+        <w:rPr>
+          <w:sz w:val="36"/>
+          <w:szCs w:val="36"/>
+        </w:rPr>
+        <w:t>a</w:t>
+      </w:r>
+      <w:proofErr w:type="gramEnd"/>
+      <w:r>
+        <w:rPr>
+          <w:sz w:val="36"/>
+          <w:szCs w:val="36"/>
+        </w:rPr>
+        <w:t xml:space="preserve"> instructions, or code. </w:t>
+      </w:r>
+    </w:p>
+    <w:p>
+      <w:pPr>
+        <w:pStyle w:val="ListParagraph"/>
+        <w:rPr>
+          <w:sz w:val="36"/>
+          <w:szCs w:val="36"/>
+        </w:rPr>
+      </w:pPr>
+      <w:r>
+        <w:rPr>
+          <w:sz w:val="36"/>
+          <w:szCs w:val="36"/>
+        </w:rPr>
+        <w:t xml:space="preserve"> </w:t>
+      </w:r>
+    </w:p>
+    <w:p>
+      <w:pPr>
+        <w:pStyle w:val="ListParagraph"/>
+        <w:numPr>
+          <w:ilvl w:val="0"/>
+          <w:numId w:val="4"/>
+        </w:numPr>
+        <w:rPr>
+          <w:sz w:val="36"/>
+          <w:szCs w:val="36"/>
+        </w:rPr>
+      </w:pPr>
+      <w:r>
+        <w:rPr>
+          <w:sz w:val="36"/>
+          <w:szCs w:val="36"/>
+        </w:rPr>
+        <w:t xml:space="preserve">In relation to Java… think of the </w:t>
+      </w:r>
+      <w:r>
+        <w:rPr>
+          <w:b/>
+          <w:bCs/>
+          <w:sz w:val="36"/>
+          <w:szCs w:val="36"/>
+        </w:rPr>
+        <w:t xml:space="preserve">task… as your class name. And then the class must have a main method </w:t>
+      </w:r>
+      <w:proofErr w:type="gramStart"/>
+      <w:r>
+        <w:rPr>
+          <w:sz w:val="36"/>
+          <w:szCs w:val="36"/>
+        </w:rPr>
+        <w:t>in order for</w:t>
+      </w:r>
+      <w:proofErr w:type="gramEnd"/>
+      <w:r>
+        <w:rPr>
+          <w:sz w:val="36"/>
+          <w:szCs w:val="36"/>
+        </w:rPr>
+        <w:t xml:space="preserve"> your task to be accomplished inside. </w:t>
+      </w:r>
+    </w:p>
+    <w:p>
+      <w:pPr>
+        <w:pStyle w:val="ListParagraph"/>
+        <w:rPr>
+          <w:sz w:val="36"/>
+          <w:szCs w:val="36"/>
+        </w:rPr>
+      </w:pPr>
+    </w:p>
+    <w:p>
+      <w:pPr>
+        <w:pStyle w:val="ListParagraph"/>
+        <w:numPr>
+          <w:ilvl w:val="0"/>
+          <w:numId w:val="4"/>
+        </w:numPr>
+        <w:rPr>
+          <w:sz w:val="36"/>
+          <w:szCs w:val="36"/>
+        </w:rPr>
+      </w:pPr>
+      <w:r>
+        <w:rPr>
+          <w:sz w:val="36"/>
+          <w:szCs w:val="36"/>
+        </w:rPr>
+        <w:t xml:space="preserve">Think of calculating the area of a circle… </w:t>
+      </w:r>
+    </w:p>
+    <w:p>
+      <w:pPr>
+        <w:pStyle w:val="ListParagraph"/>
+        <w:rPr>
+          <w:sz w:val="36"/>
+          <w:szCs w:val="36"/>
+        </w:rPr>
+      </w:pPr>
+    </w:p>
+    <w:p>
+      <w:pPr>
+        <w:pStyle w:val="ListParagraph"/>
+        <w:numPr>
+          <w:ilvl w:val="0"/>
+          <w:numId w:val="4"/>
+        </w:numPr>
+        <w:rPr>
+          <w:sz w:val="36"/>
+          <w:szCs w:val="36"/>
+        </w:rPr>
+      </w:pPr>
+      <w:r>
+        <w:rPr>
+          <w:b/>
+          <w:bCs/>
+          <w:sz w:val="36"/>
+          <w:szCs w:val="36"/>
+        </w:rPr>
+        <w:t xml:space="preserve">The radius times radius times pi… is equaled to the area. </w:t>
+      </w:r>
+    </w:p>
+    <w:p>
+      <w:pPr>
+        <w:pStyle w:val="ListParagraph"/>
+        <w:rPr>
+          <w:sz w:val="36"/>
+          <w:szCs w:val="36"/>
+        </w:rPr>
+      </w:pPr>
+    </w:p>
+    <w:p>
+      <w:pPr>
+        <w:pStyle w:val="ListParagraph"/>
+        <w:numPr>
+          <w:ilvl w:val="0"/>
+          <w:numId w:val="4"/>
+        </w:numPr>
+        <w:rPr>
+          <w:sz w:val="36"/>
+          <w:szCs w:val="36"/>
+        </w:rPr>
+      </w:pPr>
+      <w:r>
+        <w:rPr>
+          <w:sz w:val="36"/>
+          <w:szCs w:val="36"/>
+        </w:rPr>
+        <w:t xml:space="preserve">The program must prompt the user to enter the radius two times and then it must take those values and write them into a variable. </w:t>
+      </w:r>
+    </w:p>
+    <w:p>
+      <w:pPr>
+        <w:pStyle w:val="ListParagraph"/>
+        <w:rPr>
+          <w:sz w:val="36"/>
+          <w:szCs w:val="36"/>
+        </w:rPr>
+      </w:pPr>
+    </w:p>
+    <w:p>
+      <w:pPr>
+        <w:pStyle w:val="ListParagraph"/>
+        <w:numPr>
+          <w:ilvl w:val="0"/>
+          <w:numId w:val="4"/>
+        </w:numPr>
+        <w:rPr>
+          <w:sz w:val="36"/>
+          <w:szCs w:val="36"/>
+        </w:rPr>
+      </w:pPr>
+      <w:r>
+        <w:rPr>
+          <w:sz w:val="36"/>
+          <w:szCs w:val="36"/>
+        </w:rPr>
+        <w:t xml:space="preserve">Lines within the program show you stages of your code. </w:t>
+      </w:r>
+    </w:p>
+    <w:p>
+      <w:pPr>
+        <w:pStyle w:val="ListParagraph"/>
+        <w:rPr>
+          <w:sz w:val="36"/>
+          <w:szCs w:val="36"/>
+        </w:rPr>
+      </w:pPr>
+    </w:p>
+    <w:p>
+      <w:pPr>
+        <w:pStyle w:val="ListParagraph"/>
+        <w:numPr>
+          <w:ilvl w:val="0"/>
+          <w:numId w:val="4"/>
+        </w:numPr>
+        <w:rPr>
+          <w:sz w:val="36"/>
+          <w:szCs w:val="36"/>
+        </w:rPr>
+      </w:pPr>
+      <w:r>
+        <w:rPr>
+          <w:sz w:val="36"/>
+          <w:szCs w:val="36"/>
+        </w:rPr>
+        <w:t>Some values for example of your variables may have different values assigned to them, referring to this may be called as “</w:t>
+      </w:r>
+      <w:r>
+        <w:rPr>
+          <w:b/>
+          <w:bCs/>
+          <w:sz w:val="36"/>
+          <w:szCs w:val="36"/>
+        </w:rPr>
+        <w:t>tracing the program</w:t>
+      </w:r>
+      <w:r>
+        <w:rPr>
+          <w:sz w:val="36"/>
+          <w:szCs w:val="36"/>
+        </w:rPr>
+        <w:t>”</w:t>
+      </w:r>
+      <w:r>
+        <w:rPr>
+          <w:sz w:val="36"/>
+          <w:szCs w:val="36"/>
+        </w:rPr>
+        <w:t xml:space="preserve"> </w:t>
+      </w:r>
+    </w:p>
+    <w:p>
+      <w:pPr>
+        <w:pStyle w:val="ListParagraph"/>
+        <w:rPr>
+          <w:sz w:val="36"/>
+          <w:szCs w:val="36"/>
+        </w:rPr>
+      </w:pPr>
+    </w:p>
+    <w:p>
+      <w:pPr>
+        <w:pStyle w:val="ListParagraph"/>
+        <w:numPr>
+          <w:ilvl w:val="0"/>
+          <w:numId w:val="4"/>
+        </w:numPr>
+        <w:rPr>
+          <w:sz w:val="36"/>
+          <w:szCs w:val="36"/>
+        </w:rPr>
+      </w:pPr>
+      <w:r>
+        <w:rPr>
+          <w:sz w:val="36"/>
+          <w:szCs w:val="36"/>
+        </w:rPr>
+        <w:t xml:space="preserve">Reading the input from the user requires the use of the </w:t>
+      </w:r>
+      <w:r>
+        <w:rPr>
+          <w:b/>
+          <w:bCs/>
+          <w:sz w:val="36"/>
+          <w:szCs w:val="36"/>
+        </w:rPr>
+        <w:t xml:space="preserve">Scanner class. </w:t>
+      </w:r>
+      <w:proofErr w:type="spellStart"/>
+      <w:r>
+        <w:rPr>
+          <w:b/>
+          <w:bCs/>
+          <w:sz w:val="36"/>
+          <w:szCs w:val="36"/>
+        </w:rPr>
+        <w:t>System.out</w:t>
+      </w:r>
+      <w:proofErr w:type="spellEnd"/>
+      <w:r>
+        <w:rPr>
+          <w:b/>
+          <w:bCs/>
+          <w:sz w:val="36"/>
+          <w:szCs w:val="36"/>
+        </w:rPr>
+        <w:t xml:space="preserve"> is used for outputs, and System.in is used for inputs.</w:t>
+      </w:r>
+      <w:r>
+        <w:rPr>
+          <w:b/>
+          <w:bCs/>
+          <w:sz w:val="36"/>
+          <w:szCs w:val="36"/>
+        </w:rPr>
+        <w:t xml:space="preserve"> (</w:t>
+      </w:r>
+      <w:proofErr w:type="gramStart"/>
+      <w:r>
+        <w:rPr>
+          <w:b/>
+          <w:bCs/>
+          <w:sz w:val="36"/>
+          <w:szCs w:val="36"/>
+        </w:rPr>
+        <w:t>import</w:t>
+      </w:r>
+      <w:proofErr w:type="gramEnd"/>
+      <w:r>
+        <w:rPr>
+          <w:b/>
+          <w:bCs/>
+          <w:sz w:val="36"/>
+          <w:szCs w:val="36"/>
+        </w:rPr>
+        <w:t xml:space="preserve"> </w:t>
+      </w:r>
+      <w:proofErr w:type="spellStart"/>
+      <w:r>
+        <w:rPr>
+          <w:b/>
+          <w:bCs/>
+          <w:sz w:val="36"/>
+          <w:szCs w:val="36"/>
+        </w:rPr>
+        <w:t>java.util.scanner</w:t>
+      </w:r>
+      <w:proofErr w:type="spellEnd"/>
+      <w:r>
+        <w:rPr>
+          <w:b/>
+          <w:bCs/>
+          <w:sz w:val="36"/>
+          <w:szCs w:val="36"/>
+        </w:rPr>
+        <w:t>)</w:t>
+      </w:r>
+      <w:r>
+        <w:rPr>
+          <w:b/>
+          <w:bCs/>
+          <w:sz w:val="36"/>
+          <w:szCs w:val="36"/>
+        </w:rPr>
+        <w:t xml:space="preserve"> </w:t>
+      </w:r>
+    </w:p>
+    <w:p>
+      <w:pPr>
+        <w:pStyle w:val="ListParagraph"/>
+        <w:rPr>
+          <w:b/>
+          <w:bCs/>
+          <w:sz w:val="36"/>
+          <w:szCs w:val="36"/>
+        </w:rPr>
+      </w:pPr>
+      <w:r>
+        <w:rPr>
+          <w:b/>
+          <w:bCs/>
+          <w:sz w:val="36"/>
+          <w:szCs w:val="36"/>
+        </w:rPr>
+        <w:lastRenderedPageBreak/>
+        <w:t xml:space="preserve">Example for working with the scanner class… </w:t>
+      </w:r>
+    </w:p>
+    <w:p>
+      <w:pPr>
+        <w:pStyle w:val="ListParagraph"/>
+        <w:rPr>
+          <w:b/>
+          <w:bCs/>
+          <w:sz w:val="36"/>
+          <w:szCs w:val="36"/>
+        </w:rPr>
+      </w:pPr>
+    </w:p>
+    <w:p>
+      <w:pPr>
+        <w:pStyle w:val="ListParagraph"/>
+        <w:rPr>
+          <w:b/>
+          <w:bCs/>
+          <w:sz w:val="36"/>
+          <w:szCs w:val="36"/>
+        </w:rPr>
+      </w:pPr>
+      <w:r>
+        <w:rPr>
+          <w:b/>
+          <w:bCs/>
+          <w:sz w:val="36"/>
+          <w:szCs w:val="36"/>
+        </w:rPr>
+        <w:t xml:space="preserve">Follow the: </w:t>
+      </w:r>
+      <w:proofErr w:type="spellStart"/>
+      <w:r>
+        <w:rPr>
+          <w:b/>
+          <w:bCs/>
+          <w:sz w:val="36"/>
+          <w:szCs w:val="36"/>
+        </w:rPr>
+        <w:t>ElementryProgramming</w:t>
+      </w:r>
+      <w:proofErr w:type="spellEnd"/>
+      <w:r>
+        <w:rPr>
+          <w:b/>
+          <w:bCs/>
+          <w:sz w:val="36"/>
+          <w:szCs w:val="36"/>
+        </w:rPr>
+        <w:t>/</w:t>
+      </w:r>
+      <w:proofErr w:type="spellStart"/>
+      <w:r>
+        <w:rPr>
+          <w:b/>
+          <w:bCs/>
+          <w:sz w:val="36"/>
+          <w:szCs w:val="36"/>
+        </w:rPr>
+        <w:t>InputtingArea</w:t>
+      </w:r>
+      <w:proofErr w:type="spellEnd"/>
+      <w:r>
+        <w:rPr>
+          <w:b/>
+          <w:bCs/>
+          <w:sz w:val="36"/>
+          <w:szCs w:val="36"/>
+        </w:rPr>
+        <w:t xml:space="preserve"> package for the source code… </w:t>
+      </w:r>
+    </w:p>
+    <w:p>
+      <w:pPr>
+        <w:pStyle w:val="ListParagraph"/>
+        <w:rPr>
+          <w:b/>
+          <w:bCs/>
+          <w:sz w:val="36"/>
+          <w:szCs w:val="36"/>
+        </w:rPr>
+      </w:pPr>
+    </w:p>
+    <w:p>
+      <w:pPr>
+        <w:pStyle w:val="ListParagraph"/>
+        <w:rPr>
+          <w:b/>
+          <w:bCs/>
+          <w:sz w:val="36"/>
+          <w:szCs w:val="36"/>
+        </w:rPr>
+      </w:pPr>
+      <w:r>
+        <w:rPr>
+          <w:b/>
+          <w:bCs/>
+          <w:sz w:val="36"/>
+          <w:szCs w:val="36"/>
+        </w:rPr>
+        <w:t xml:space="preserve">Multiple practise files have been created within the NetBeans project: Elementary programming. </w:t>
       </w:r>
     </w:p>
     <w:sectPr>
@@ -1043,6 +1645,119 @@
     </w:lvl>
   </w:abstractNum>
   <w:abstractNum w:abstractNumId="2" w15:restartNumberingAfterBreak="0">
+    <w:nsid w:val="19DD66BF"/>
+    <w:multiLevelType w:val="hybridMultilevel"/>
+    <w:tmpl w:val="0510B060"/>
+    <w:lvl w:ilvl="0" w:tplc="10090001">
+      <w:start w:val="1"/>
+      <w:numFmt w:val="bullet"/>
+      <w:lvlText w:val=""/>
+      <w:lvlJc w:val="left"/>
+      <w:pPr>
+        <w:ind w:left="720" w:hanging="360"/>
+      </w:pPr>
+      <w:rPr>
+        <w:rFonts w:ascii="Symbol" w:hAnsi="Symbol" w:hint="default"/>
+      </w:rPr>
+    </w:lvl>
+    <w:lvl w:ilvl="1" w:tplc="10090003" w:tentative="1">
+      <w:start w:val="1"/>
+      <w:numFmt w:val="bullet"/>
+      <w:lvlText w:val="o"/>
+      <w:lvlJc w:val="left"/>
+      <w:pPr>
+        <w:ind w:left="1440" w:hanging="360"/>
+      </w:pPr>
+      <w:rPr>
+        <w:rFonts w:ascii="Courier New" w:hAnsi="Courier New" w:cs="Courier New" w:hint="default"/>
+      </w:rPr>
+    </w:lvl>
+    <w:lvl w:ilvl="2" w:tplc="10090005" w:tentative="1">
+      <w:start w:val="1"/>
+      <w:numFmt w:val="bullet"/>
+      <w:lvlText w:val=""/>
+      <w:lvlJc w:val="left"/>
+      <w:pPr>
+        <w:ind w:left="2160" w:hanging="360"/>
+      </w:pPr>
+      <w:rPr>
+        <w:rFonts w:ascii="Wingdings" w:hAnsi="Wingdings" w:hint="default"/>
+      </w:rPr>
+    </w:lvl>
+    <w:lvl w:ilvl="3" w:tplc="10090001" w:tentative="1">
+      <w:start w:val="1"/>
+      <w:numFmt w:val="bullet"/>
+      <w:lvlText w:val=""/>
+      <w:lvlJc w:val="left"/>
+      <w:pPr>
+        <w:ind w:left="2880" w:hanging="360"/>
+      </w:pPr>
+      <w:rPr>
+        <w:rFonts w:ascii="Symbol" w:hAnsi="Symbol" w:hint="default"/>
+      </w:rPr>
+    </w:lvl>
+    <w:lvl w:ilvl="4" w:tplc="10090003" w:tentative="1">
+      <w:start w:val="1"/>
+      <w:numFmt w:val="bullet"/>
+      <w:lvlText w:val="o"/>
+      <w:lvlJc w:val="left"/>
+      <w:pPr>
+        <w:ind w:left="3600" w:hanging="360"/>
+      </w:pPr>
+      <w:rPr>
+        <w:rFonts w:ascii="Courier New" w:hAnsi="Courier New" w:cs="Courier New" w:hint="default"/>
+      </w:rPr>
+    </w:lvl>
+    <w:lvl w:ilvl="5" w:tplc="10090005" w:tentative="1">
+      <w:start w:val="1"/>
+      <w:numFmt w:val="bullet"/>
+      <w:lvlText w:val=""/>
+      <w:lvlJc w:val="left"/>
+      <w:pPr>
+        <w:ind w:left="4320" w:hanging="360"/>
+      </w:pPr>
+      <w:rPr>
+        <w:rFonts w:ascii="Wingdings" w:hAnsi="Wingdings" w:hint="default"/>
+      </w:rPr>
+    </w:lvl>
+    <w:lvl w:ilvl="6" w:tplc="10090001" w:tentative="1">
+      <w:start w:val="1"/>
+      <w:numFmt w:val="bullet"/>
+      <w:lvlText w:val=""/>
+      <w:lvlJc w:val="left"/>
+      <w:pPr>
+        <w:ind w:left="5040" w:hanging="360"/>
+      </w:pPr>
+      <w:rPr>
+        <w:rFonts w:ascii="Symbol" w:hAnsi="Symbol" w:hint="default"/>
+      </w:rPr>
+    </w:lvl>
+    <w:lvl w:ilvl="7" w:tplc="10090003" w:tentative="1">
+      <w:start w:val="1"/>
+      <w:numFmt w:val="bullet"/>
+      <w:lvlText w:val="o"/>
+      <w:lvlJc w:val="left"/>
+      <w:pPr>
+        <w:ind w:left="5760" w:hanging="360"/>
+      </w:pPr>
+      <w:rPr>
+        <w:rFonts w:ascii="Courier New" w:hAnsi="Courier New" w:cs="Courier New" w:hint="default"/>
+      </w:rPr>
+    </w:lvl>
+    <w:lvl w:ilvl="8" w:tplc="10090005" w:tentative="1">
+      <w:start w:val="1"/>
+      <w:numFmt w:val="bullet"/>
+      <w:lvlText w:val=""/>
+      <w:lvlJc w:val="left"/>
+      <w:pPr>
+        <w:ind w:left="6480" w:hanging="360"/>
+      </w:pPr>
+      <w:rPr>
+        <w:rFonts w:ascii="Wingdings" w:hAnsi="Wingdings" w:hint="default"/>
+      </w:rPr>
+    </w:lvl>
+  </w:abstractNum>
+  <w:abstractNum w:abstractNumId="3" w15:restartNumberingAfterBreak="0">
     <w:nsid w:val="2A581D14"/>
     <w:multiLevelType w:val="hybridMultilevel"/>
     <w:tmpl w:val="6540B686"/>
@@ -1159,10 +1874,13 @@
     <w:abstractNumId w:val="0"/>
   </w:num>
   <w:num w:numId="2" w16cid:durableId="1927956745">
-    <w:abstractNumId w:val="2"/>
+    <w:abstractNumId w:val="3"/>
   </w:num>
   <w:num w:numId="3" w16cid:durableId="1347634974">
     <w:abstractNumId w:val="1"/>
+  </w:num>
+  <w:num w:numId="4" w16cid:durableId="1985892667">
+    <w:abstractNumId w:val="2"/>
   </w:num>
 </w:numbering>
 </file>

</xml_diff>

<commit_message>
Introduction into working with collections, map, Stack, etc
</commit_message>
<xml_diff>
--- a/ALL_NOTES.docx
+++ b/ALL_NOTES.docx
@@ -1404,6 +1404,326 @@
           <w:szCs w:val="36"/>
         </w:rPr>
         <w:t xml:space="preserve">Multiple practise files have been created within the NetBeans project: Elementary programming. </w:t>
+      </w:r>
+    </w:p>
+    <w:p>
+      <w:pPr>
+        <w:rPr>
+          <w:b/>
+          <w:bCs/>
+          <w:sz w:val="36"/>
+          <w:szCs w:val="36"/>
+        </w:rPr>
+      </w:pPr>
+      <w:r>
+        <w:rPr>
+          <w:b/>
+          <w:bCs/>
+          <w:sz w:val="36"/>
+          <w:szCs w:val="36"/>
+        </w:rPr>
+        <w:t xml:space="preserve">Continuing programming: elementary programming concepts. </w:t>
+      </w:r>
+    </w:p>
+    <w:p>
+      <w:pPr>
+        <w:pStyle w:val="ListParagraph"/>
+        <w:numPr>
+          <w:ilvl w:val="0"/>
+          <w:numId w:val="5"/>
+        </w:numPr>
+        <w:rPr>
+          <w:sz w:val="36"/>
+          <w:szCs w:val="36"/>
+        </w:rPr>
+      </w:pPr>
+      <w:r>
+        <w:rPr>
+          <w:sz w:val="36"/>
+          <w:szCs w:val="36"/>
+        </w:rPr>
+        <w:t xml:space="preserve">Chapter 2 contains more information about the data types within the Java language. </w:t>
+      </w:r>
+    </w:p>
+    <w:p>
+      <w:pPr>
+        <w:pStyle w:val="ListParagraph"/>
+        <w:rPr>
+          <w:sz w:val="36"/>
+          <w:szCs w:val="36"/>
+        </w:rPr>
+      </w:pPr>
+      <w:r>
+        <w:rPr>
+          <w:sz w:val="36"/>
+          <w:szCs w:val="36"/>
+        </w:rPr>
+        <w:t xml:space="preserve"> </w:t>
+      </w:r>
+    </w:p>
+    <w:p>
+      <w:pPr>
+        <w:pStyle w:val="ListParagraph"/>
+        <w:numPr>
+          <w:ilvl w:val="0"/>
+          <w:numId w:val="5"/>
+        </w:numPr>
+        <w:rPr>
+          <w:sz w:val="36"/>
+          <w:szCs w:val="36"/>
+        </w:rPr>
+      </w:pPr>
+      <w:r>
+        <w:rPr>
+          <w:sz w:val="36"/>
+          <w:szCs w:val="36"/>
+        </w:rPr>
+        <w:t xml:space="preserve">Practise code </w:t>
+      </w:r>
+      <w:proofErr w:type="spellStart"/>
+      <w:r>
+        <w:rPr>
+          <w:b/>
+          <w:bCs/>
+          <w:sz w:val="36"/>
+          <w:szCs w:val="36"/>
+        </w:rPr>
+        <w:t>SalesTax</w:t>
+      </w:r>
+      <w:proofErr w:type="spellEnd"/>
+      <w:r>
+        <w:rPr>
+          <w:b/>
+          <w:bCs/>
+          <w:sz w:val="36"/>
+          <w:szCs w:val="36"/>
+        </w:rPr>
+        <w:t xml:space="preserve"> program</w:t>
+      </w:r>
+      <w:r>
+        <w:rPr>
+          <w:sz w:val="36"/>
+          <w:szCs w:val="36"/>
+        </w:rPr>
+        <w:t xml:space="preserve"> will be continued to work with storing variables, using the Input object of the scanner class. Refer to the elementary programming package created within the </w:t>
+      </w:r>
+      <w:proofErr w:type="spellStart"/>
+      <w:r>
+        <w:rPr>
+          <w:sz w:val="36"/>
+          <w:szCs w:val="36"/>
+        </w:rPr>
+        <w:t>netbeans</w:t>
+      </w:r>
+      <w:proofErr w:type="spellEnd"/>
+      <w:r>
+        <w:rPr>
+          <w:sz w:val="36"/>
+          <w:szCs w:val="36"/>
+        </w:rPr>
+        <w:t xml:space="preserve"> environment. </w:t>
+      </w:r>
+    </w:p>
+    <w:p>
+      <w:pPr>
+        <w:pStyle w:val="ListParagraph"/>
+        <w:rPr>
+          <w:sz w:val="36"/>
+          <w:szCs w:val="36"/>
+        </w:rPr>
+      </w:pPr>
+    </w:p>
+    <w:p>
+      <w:pPr>
+        <w:pStyle w:val="ListParagraph"/>
+        <w:numPr>
+          <w:ilvl w:val="0"/>
+          <w:numId w:val="5"/>
+        </w:numPr>
+        <w:rPr>
+          <w:sz w:val="36"/>
+          <w:szCs w:val="36"/>
+        </w:rPr>
+      </w:pPr>
+      <w:r>
+        <w:rPr>
+          <w:sz w:val="36"/>
+          <w:szCs w:val="36"/>
+        </w:rPr>
+        <w:t xml:space="preserve">Basics of variables, working under classes, and the main method understood. </w:t>
+      </w:r>
+    </w:p>
+    <w:p>
+      <w:pPr>
+        <w:pStyle w:val="ListParagraph"/>
+        <w:rPr>
+          <w:sz w:val="36"/>
+          <w:szCs w:val="36"/>
+        </w:rPr>
+      </w:pPr>
+    </w:p>
+    <w:p>
+      <w:pPr>
+        <w:pStyle w:val="ListParagraph"/>
+        <w:numPr>
+          <w:ilvl w:val="0"/>
+          <w:numId w:val="5"/>
+        </w:numPr>
+        <w:rPr>
+          <w:sz w:val="36"/>
+          <w:szCs w:val="36"/>
+        </w:rPr>
+      </w:pPr>
+      <w:r>
+        <w:rPr>
+          <w:sz w:val="36"/>
+          <w:szCs w:val="36"/>
+        </w:rPr>
+        <w:t xml:space="preserve">Also, taking in inputs from the user is understood as well. </w:t>
+      </w:r>
+    </w:p>
+    <w:p>
+      <w:pPr>
+        <w:pStyle w:val="ListParagraph"/>
+        <w:rPr>
+          <w:sz w:val="36"/>
+          <w:szCs w:val="36"/>
+        </w:rPr>
+      </w:pPr>
+    </w:p>
+    <w:p>
+      <w:pPr>
+        <w:rPr>
+          <w:sz w:val="36"/>
+          <w:szCs w:val="36"/>
+        </w:rPr>
+      </w:pPr>
+    </w:p>
+    <w:p>
+      <w:pPr>
+        <w:rPr>
+          <w:sz w:val="36"/>
+          <w:szCs w:val="36"/>
+        </w:rPr>
+      </w:pPr>
+    </w:p>
+    <w:p>
+      <w:pPr>
+        <w:rPr>
+          <w:sz w:val="36"/>
+          <w:szCs w:val="36"/>
+        </w:rPr>
+      </w:pPr>
+    </w:p>
+    <w:p>
+      <w:pPr>
+        <w:rPr>
+          <w:sz w:val="36"/>
+          <w:szCs w:val="36"/>
+        </w:rPr>
+      </w:pPr>
+    </w:p>
+    <w:p>
+      <w:pPr>
+        <w:rPr>
+          <w:b/>
+          <w:bCs/>
+          <w:sz w:val="44"/>
+          <w:szCs w:val="44"/>
+        </w:rPr>
+      </w:pPr>
+    </w:p>
+    <w:p>
+      <w:pPr>
+        <w:pStyle w:val="ListParagraph"/>
+        <w:numPr>
+          <w:ilvl w:val="0"/>
+          <w:numId w:val="5"/>
+        </w:numPr>
+        <w:rPr>
+          <w:sz w:val="44"/>
+          <w:szCs w:val="44"/>
+        </w:rPr>
+      </w:pPr>
+      <w:r>
+        <w:rPr>
+          <w:sz w:val="44"/>
+          <w:szCs w:val="44"/>
+        </w:rPr>
+        <w:t xml:space="preserve">The software development life cycle is a concept in which software solutions, products, </w:t>
+      </w:r>
+      <w:proofErr w:type="spellStart"/>
+      <w:r>
+        <w:rPr>
+          <w:sz w:val="44"/>
+          <w:szCs w:val="44"/>
+        </w:rPr>
+        <w:t>etc</w:t>
+      </w:r>
+      <w:proofErr w:type="spellEnd"/>
+      <w:r>
+        <w:rPr>
+          <w:sz w:val="44"/>
+          <w:szCs w:val="44"/>
+        </w:rPr>
+        <w:t xml:space="preserve"> are created by. </w:t>
+      </w:r>
+    </w:p>
+    <w:p>
+      <w:pPr>
+        <w:rPr>
+          <w:sz w:val="44"/>
+          <w:szCs w:val="44"/>
+        </w:rPr>
+      </w:pPr>
+      <w:r>
+        <w:rPr>
+          <w:sz w:val="44"/>
+          <w:szCs w:val="44"/>
+        </w:rPr>
+        <w:t>Find the requirement of your system, do an analysis of the system existing or the one you would like to create, do a design for the system, implement, test, deploy, maintain.</w:t>
+      </w:r>
+    </w:p>
+    <w:p>
+      <w:pPr>
+        <w:rPr>
+          <w:sz w:val="44"/>
+          <w:szCs w:val="44"/>
+        </w:rPr>
+      </w:pPr>
+    </w:p>
+    <w:p>
+      <w:pPr>
+        <w:rPr>
+          <w:b/>
+          <w:bCs/>
+          <w:sz w:val="44"/>
+          <w:szCs w:val="44"/>
+        </w:rPr>
+      </w:pPr>
+      <w:r>
+        <w:rPr>
+          <w:b/>
+          <w:bCs/>
+          <w:sz w:val="44"/>
+          <w:szCs w:val="44"/>
+        </w:rPr>
+        <w:t xml:space="preserve">COMPUTING LOAN PAYMENTS FOR SDLC APPROACH. </w:t>
+      </w:r>
+    </w:p>
+    <w:p>
+      <w:pPr>
+        <w:rPr>
+          <w:sz w:val="44"/>
+          <w:szCs w:val="44"/>
+        </w:rPr>
+      </w:pPr>
+      <w:r>
+        <w:rPr>
+          <w:sz w:val="44"/>
+          <w:szCs w:val="44"/>
+        </w:rPr>
+        <w:t xml:space="preserve"> </w:t>
       </w:r>
     </w:p>
     <w:sectPr>
@@ -1419,6 +1739,92 @@
 <file path=word/numbering.xml><?xml version="1.0" encoding="utf-8"?>
 <w:numbering xmlns:wpc="http://schemas.microsoft.com/office/word/2010/wordprocessingCanvas" xmlns:cx="http://schemas.microsoft.com/office/drawing/2014/chartex" xmlns:cx1="http://schemas.microsoft.com/office/drawing/2015/9/8/chartex" xmlns:cx2="http://schemas.microsoft.com/office/drawing/2015/10/21/chartex" xmlns:cx3="http://schemas.microsoft.com/office/drawing/2016/5/9/chartex" xmlns:cx4="http://schemas.microsoft.com/office/drawing/2016/5/10/chartex" xmlns:cx5="http://schemas.microsoft.com/office/drawing/2016/5/11/chartex" xmlns:cx6="http://schemas.microsoft.com/office/drawing/2016/5/12/chartex" xmlns:cx7="http://schemas.microsoft.com/office/drawing/2016/5/13/chartex" xmlns:cx8="http://schemas.microsoft.com/office/drawing/2016/5/14/chartex" xmlns:mc="http://schemas.openxmlformats.org/markup-compatibility/2006" xmlns:aink="http://schemas.microsoft.com/office/drawing/2016/ink" xmlns:am3d="http://schemas.microsoft.com/office/drawing/2017/model3d" xmlns:o="urn:schemas-microsoft-com:office:office" xmlns:oel="http://schemas.microsoft.com/office/2019/extlst" xmlns:r="http://schemas.openxmlformats.org/officeDocument/2006/relationships" xmlns:m="http://schemas.openxmlformats.org/officeDocument/2006/math" xmlns:v="urn:schemas-microsoft-com:vml" xmlns:wp14="http://schemas.microsoft.com/office/word/2010/wordprocessingDrawing" xmlns:wp="http://schemas.openxmlformats.org/drawingml/2006/wordprocessingDrawing" xmlns:w10="urn:schemas-microsoft-com:office:word" xmlns:w="http://schemas.openxmlformats.org/wordprocessingml/2006/main" xmlns:w14="http://schemas.microsoft.com/office/word/2010/wordml" xmlns:w15="http://schemas.microsoft.com/office/word/2012/wordml" xmlns:w16cex="http://schemas.microsoft.com/office/word/2018/wordml/cex" xmlns:w16cid="http://schemas.microsoft.com/office/word/2016/wordml/cid" xmlns:w16="http://schemas.microsoft.com/office/word/2018/wordml" xmlns:w16sdtdh="http://schemas.microsoft.com/office/word/2020/wordml/sdtdatahash" xmlns:w16se="http://schemas.microsoft.com/office/word/2015/wordml/symex" xmlns:wpg="http://schemas.microsoft.com/office/word/2010/wordprocessingGroup" xmlns:wpi="http://schemas.microsoft.com/office/word/2010/wordprocessingInk" xmlns:wne="http://schemas.microsoft.com/office/word/2006/wordml" xmlns:wps="http://schemas.microsoft.com/office/word/2010/wordprocessingShape" mc:Ignorable="w14 w15 w16se w16cid w16 w16cex w16sdtdh wp14">
   <w:abstractNum w:abstractNumId="0" w15:restartNumberingAfterBreak="0">
+    <w:nsid w:val="05CE5E91"/>
+    <w:multiLevelType w:val="hybridMultilevel"/>
+    <w:tmpl w:val="5838B88A"/>
+    <w:lvl w:ilvl="0" w:tplc="1009000F">
+      <w:start w:val="1"/>
+      <w:numFmt w:val="decimal"/>
+      <w:lvlText w:val="%1."/>
+      <w:lvlJc w:val="left"/>
+      <w:pPr>
+        <w:ind w:left="1080" w:hanging="360"/>
+      </w:pPr>
+    </w:lvl>
+    <w:lvl w:ilvl="1" w:tplc="10090019" w:tentative="1">
+      <w:start w:val="1"/>
+      <w:numFmt w:val="lowerLetter"/>
+      <w:lvlText w:val="%2."/>
+      <w:lvlJc w:val="left"/>
+      <w:pPr>
+        <w:ind w:left="1800" w:hanging="360"/>
+      </w:pPr>
+    </w:lvl>
+    <w:lvl w:ilvl="2" w:tplc="1009001B" w:tentative="1">
+      <w:start w:val="1"/>
+      <w:numFmt w:val="lowerRoman"/>
+      <w:lvlText w:val="%3."/>
+      <w:lvlJc w:val="right"/>
+      <w:pPr>
+        <w:ind w:left="2520" w:hanging="180"/>
+      </w:pPr>
+    </w:lvl>
+    <w:lvl w:ilvl="3" w:tplc="1009000F" w:tentative="1">
+      <w:start w:val="1"/>
+      <w:numFmt w:val="decimal"/>
+      <w:lvlText w:val="%4."/>
+      <w:lvlJc w:val="left"/>
+      <w:pPr>
+        <w:ind w:left="3240" w:hanging="360"/>
+      </w:pPr>
+    </w:lvl>
+    <w:lvl w:ilvl="4" w:tplc="10090019" w:tentative="1">
+      <w:start w:val="1"/>
+      <w:numFmt w:val="lowerLetter"/>
+      <w:lvlText w:val="%5."/>
+      <w:lvlJc w:val="left"/>
+      <w:pPr>
+        <w:ind w:left="3960" w:hanging="360"/>
+      </w:pPr>
+    </w:lvl>
+    <w:lvl w:ilvl="5" w:tplc="1009001B" w:tentative="1">
+      <w:start w:val="1"/>
+      <w:numFmt w:val="lowerRoman"/>
+      <w:lvlText w:val="%6."/>
+      <w:lvlJc w:val="right"/>
+      <w:pPr>
+        <w:ind w:left="4680" w:hanging="180"/>
+      </w:pPr>
+    </w:lvl>
+    <w:lvl w:ilvl="6" w:tplc="1009000F" w:tentative="1">
+      <w:start w:val="1"/>
+      <w:numFmt w:val="decimal"/>
+      <w:lvlText w:val="%7."/>
+      <w:lvlJc w:val="left"/>
+      <w:pPr>
+        <w:ind w:left="5400" w:hanging="360"/>
+      </w:pPr>
+    </w:lvl>
+    <w:lvl w:ilvl="7" w:tplc="10090019" w:tentative="1">
+      <w:start w:val="1"/>
+      <w:numFmt w:val="lowerLetter"/>
+      <w:lvlText w:val="%8."/>
+      <w:lvlJc w:val="left"/>
+      <w:pPr>
+        <w:ind w:left="6120" w:hanging="360"/>
+      </w:pPr>
+    </w:lvl>
+    <w:lvl w:ilvl="8" w:tplc="1009001B" w:tentative="1">
+      <w:start w:val="1"/>
+      <w:numFmt w:val="lowerRoman"/>
+      <w:lvlText w:val="%9."/>
+      <w:lvlJc w:val="right"/>
+      <w:pPr>
+        <w:ind w:left="6840" w:hanging="180"/>
+      </w:pPr>
+    </w:lvl>
+  </w:abstractNum>
+  <w:abstractNum w:abstractNumId="1" w15:restartNumberingAfterBreak="0">
     <w:nsid w:val="0AFA5517"/>
     <w:multiLevelType w:val="hybridMultilevel"/>
     <w:tmpl w:val="56F44E72"/>
@@ -1531,7 +1937,7 @@
       </w:rPr>
     </w:lvl>
   </w:abstractNum>
-  <w:abstractNum w:abstractNumId="1" w15:restartNumberingAfterBreak="0">
+  <w:abstractNum w:abstractNumId="2" w15:restartNumberingAfterBreak="0">
     <w:nsid w:val="0E2C6A5C"/>
     <w:multiLevelType w:val="hybridMultilevel"/>
     <w:tmpl w:val="1E423ECC"/>
@@ -1644,7 +2050,7 @@
       </w:rPr>
     </w:lvl>
   </w:abstractNum>
-  <w:abstractNum w:abstractNumId="2" w15:restartNumberingAfterBreak="0">
+  <w:abstractNum w:abstractNumId="3" w15:restartNumberingAfterBreak="0">
     <w:nsid w:val="19DD66BF"/>
     <w:multiLevelType w:val="hybridMultilevel"/>
     <w:tmpl w:val="0510B060"/>
@@ -1757,7 +2163,7 @@
       </w:rPr>
     </w:lvl>
   </w:abstractNum>
-  <w:abstractNum w:abstractNumId="3" w15:restartNumberingAfterBreak="0">
+  <w:abstractNum w:abstractNumId="4" w15:restartNumberingAfterBreak="0">
     <w:nsid w:val="2A581D14"/>
     <w:multiLevelType w:val="hybridMultilevel"/>
     <w:tmpl w:val="6540B686"/>
@@ -1870,17 +2276,136 @@
       </w:rPr>
     </w:lvl>
   </w:abstractNum>
+  <w:abstractNum w:abstractNumId="5" w15:restartNumberingAfterBreak="0">
+    <w:nsid w:val="2B6507C7"/>
+    <w:multiLevelType w:val="hybridMultilevel"/>
+    <w:tmpl w:val="34CCD5B2"/>
+    <w:lvl w:ilvl="0" w:tplc="10090001">
+      <w:start w:val="1"/>
+      <w:numFmt w:val="bullet"/>
+      <w:lvlText w:val=""/>
+      <w:lvlJc w:val="left"/>
+      <w:pPr>
+        <w:ind w:left="720" w:hanging="360"/>
+      </w:pPr>
+      <w:rPr>
+        <w:rFonts w:ascii="Symbol" w:hAnsi="Symbol" w:hint="default"/>
+      </w:rPr>
+    </w:lvl>
+    <w:lvl w:ilvl="1" w:tplc="10090003" w:tentative="1">
+      <w:start w:val="1"/>
+      <w:numFmt w:val="bullet"/>
+      <w:lvlText w:val="o"/>
+      <w:lvlJc w:val="left"/>
+      <w:pPr>
+        <w:ind w:left="1440" w:hanging="360"/>
+      </w:pPr>
+      <w:rPr>
+        <w:rFonts w:ascii="Courier New" w:hAnsi="Courier New" w:cs="Courier New" w:hint="default"/>
+      </w:rPr>
+    </w:lvl>
+    <w:lvl w:ilvl="2" w:tplc="10090005" w:tentative="1">
+      <w:start w:val="1"/>
+      <w:numFmt w:val="bullet"/>
+      <w:lvlText w:val=""/>
+      <w:lvlJc w:val="left"/>
+      <w:pPr>
+        <w:ind w:left="2160" w:hanging="360"/>
+      </w:pPr>
+      <w:rPr>
+        <w:rFonts w:ascii="Wingdings" w:hAnsi="Wingdings" w:hint="default"/>
+      </w:rPr>
+    </w:lvl>
+    <w:lvl w:ilvl="3" w:tplc="10090001" w:tentative="1">
+      <w:start w:val="1"/>
+      <w:numFmt w:val="bullet"/>
+      <w:lvlText w:val=""/>
+      <w:lvlJc w:val="left"/>
+      <w:pPr>
+        <w:ind w:left="2880" w:hanging="360"/>
+      </w:pPr>
+      <w:rPr>
+        <w:rFonts w:ascii="Symbol" w:hAnsi="Symbol" w:hint="default"/>
+      </w:rPr>
+    </w:lvl>
+    <w:lvl w:ilvl="4" w:tplc="10090003" w:tentative="1">
+      <w:start w:val="1"/>
+      <w:numFmt w:val="bullet"/>
+      <w:lvlText w:val="o"/>
+      <w:lvlJc w:val="left"/>
+      <w:pPr>
+        <w:ind w:left="3600" w:hanging="360"/>
+      </w:pPr>
+      <w:rPr>
+        <w:rFonts w:ascii="Courier New" w:hAnsi="Courier New" w:cs="Courier New" w:hint="default"/>
+      </w:rPr>
+    </w:lvl>
+    <w:lvl w:ilvl="5" w:tplc="10090005" w:tentative="1">
+      <w:start w:val="1"/>
+      <w:numFmt w:val="bullet"/>
+      <w:lvlText w:val=""/>
+      <w:lvlJc w:val="left"/>
+      <w:pPr>
+        <w:ind w:left="4320" w:hanging="360"/>
+      </w:pPr>
+      <w:rPr>
+        <w:rFonts w:ascii="Wingdings" w:hAnsi="Wingdings" w:hint="default"/>
+      </w:rPr>
+    </w:lvl>
+    <w:lvl w:ilvl="6" w:tplc="10090001" w:tentative="1">
+      <w:start w:val="1"/>
+      <w:numFmt w:val="bullet"/>
+      <w:lvlText w:val=""/>
+      <w:lvlJc w:val="left"/>
+      <w:pPr>
+        <w:ind w:left="5040" w:hanging="360"/>
+      </w:pPr>
+      <w:rPr>
+        <w:rFonts w:ascii="Symbol" w:hAnsi="Symbol" w:hint="default"/>
+      </w:rPr>
+    </w:lvl>
+    <w:lvl w:ilvl="7" w:tplc="10090003" w:tentative="1">
+      <w:start w:val="1"/>
+      <w:numFmt w:val="bullet"/>
+      <w:lvlText w:val="o"/>
+      <w:lvlJc w:val="left"/>
+      <w:pPr>
+        <w:ind w:left="5760" w:hanging="360"/>
+      </w:pPr>
+      <w:rPr>
+        <w:rFonts w:ascii="Courier New" w:hAnsi="Courier New" w:cs="Courier New" w:hint="default"/>
+      </w:rPr>
+    </w:lvl>
+    <w:lvl w:ilvl="8" w:tplc="10090005" w:tentative="1">
+      <w:start w:val="1"/>
+      <w:numFmt w:val="bullet"/>
+      <w:lvlText w:val=""/>
+      <w:lvlJc w:val="left"/>
+      <w:pPr>
+        <w:ind w:left="6480" w:hanging="360"/>
+      </w:pPr>
+      <w:rPr>
+        <w:rFonts w:ascii="Wingdings" w:hAnsi="Wingdings" w:hint="default"/>
+      </w:rPr>
+    </w:lvl>
+  </w:abstractNum>
   <w:num w:numId="1" w16cid:durableId="651955393">
-    <w:abstractNumId w:val="0"/>
+    <w:abstractNumId w:val="1"/>
   </w:num>
   <w:num w:numId="2" w16cid:durableId="1927956745">
+    <w:abstractNumId w:val="4"/>
+  </w:num>
+  <w:num w:numId="3" w16cid:durableId="1347634974">
+    <w:abstractNumId w:val="2"/>
+  </w:num>
+  <w:num w:numId="4" w16cid:durableId="1985892667">
     <w:abstractNumId w:val="3"/>
   </w:num>
-  <w:num w:numId="3" w16cid:durableId="1347634974">
-    <w:abstractNumId w:val="1"/>
+  <w:num w:numId="5" w16cid:durableId="670452508">
+    <w:abstractNumId w:val="5"/>
   </w:num>
-  <w:num w:numId="4" w16cid:durableId="1985892667">
-    <w:abstractNumId w:val="2"/>
+  <w:num w:numId="6" w16cid:durableId="1106656326">
+    <w:abstractNumId w:val="0"/>
   </w:num>
 </w:numbering>
 </file>

</xml_diff>

<commit_message>
collections, queues, stacks practised
</commit_message>
<xml_diff>
--- a/ALL_NOTES.docx
+++ b/ALL_NOTES.docx
@@ -1722,6 +1722,285 @@
         <w:rPr>
           <w:sz w:val="44"/>
           <w:szCs w:val="44"/>
+        </w:rPr>
+        <w:t xml:space="preserve"> </w:t>
+      </w:r>
+    </w:p>
+    <w:p>
+      <w:pPr>
+        <w:rPr>
+          <w:sz w:val="44"/>
+          <w:szCs w:val="44"/>
+        </w:rPr>
+      </w:pPr>
+    </w:p>
+    <w:p>
+      <w:pPr>
+        <w:rPr>
+          <w:sz w:val="44"/>
+          <w:szCs w:val="44"/>
+        </w:rPr>
+      </w:pPr>
+    </w:p>
+    <w:p>
+      <w:pPr>
+        <w:rPr>
+          <w:sz w:val="44"/>
+          <w:szCs w:val="44"/>
+        </w:rPr>
+      </w:pPr>
+    </w:p>
+    <w:p>
+      <w:pPr>
+        <w:rPr>
+          <w:sz w:val="44"/>
+          <w:szCs w:val="44"/>
+        </w:rPr>
+      </w:pPr>
+    </w:p>
+    <w:p>
+      <w:pPr>
+        <w:rPr>
+          <w:sz w:val="44"/>
+          <w:szCs w:val="44"/>
+        </w:rPr>
+      </w:pPr>
+    </w:p>
+    <w:p>
+      <w:pPr>
+        <w:rPr>
+          <w:sz w:val="44"/>
+          <w:szCs w:val="44"/>
+        </w:rPr>
+      </w:pPr>
+    </w:p>
+    <w:p>
+      <w:pPr>
+        <w:rPr>
+          <w:sz w:val="44"/>
+          <w:szCs w:val="44"/>
+        </w:rPr>
+      </w:pPr>
+    </w:p>
+    <w:p>
+      <w:pPr>
+        <w:rPr>
+          <w:b/>
+          <w:bCs/>
+          <w:sz w:val="52"/>
+          <w:szCs w:val="52"/>
+        </w:rPr>
+      </w:pPr>
+      <w:r>
+        <w:rPr>
+          <w:b/>
+          <w:bCs/>
+          <w:sz w:val="52"/>
+          <w:szCs w:val="52"/>
+        </w:rPr>
+        <w:lastRenderedPageBreak/>
+        <w:t xml:space="preserve">Moving into Generics, Stacks, </w:t>
+      </w:r>
+      <w:proofErr w:type="spellStart"/>
+      <w:r>
+        <w:rPr>
+          <w:b/>
+          <w:bCs/>
+          <w:sz w:val="52"/>
+          <w:szCs w:val="52"/>
+        </w:rPr>
+        <w:t>etc</w:t>
+      </w:r>
+      <w:proofErr w:type="spellEnd"/>
+      <w:r>
+        <w:rPr>
+          <w:b/>
+          <w:bCs/>
+          <w:sz w:val="52"/>
+          <w:szCs w:val="52"/>
+        </w:rPr>
+        <w:t xml:space="preserve"> for course understanding. </w:t>
+      </w:r>
+    </w:p>
+    <w:p>
+      <w:pPr>
+        <w:rPr>
+          <w:sz w:val="52"/>
+          <w:szCs w:val="52"/>
+        </w:rPr>
+      </w:pPr>
+    </w:p>
+    <w:p>
+      <w:pPr>
+        <w:pStyle w:val="ListParagraph"/>
+        <w:numPr>
+          <w:ilvl w:val="0"/>
+          <w:numId w:val="7"/>
+        </w:numPr>
+        <w:rPr>
+          <w:sz w:val="40"/>
+          <w:szCs w:val="40"/>
+        </w:rPr>
+      </w:pPr>
+      <w:r>
+        <w:rPr>
+          <w:sz w:val="40"/>
+          <w:szCs w:val="40"/>
+        </w:rPr>
+        <w:t xml:space="preserve">Using generics helps with detecting errors at runtime. </w:t>
+      </w:r>
+      <w:r>
+        <w:rPr>
+          <w:sz w:val="40"/>
+          <w:szCs w:val="40"/>
+        </w:rPr>
+        <w:t xml:space="preserve"> </w:t>
+      </w:r>
+    </w:p>
+    <w:p>
+      <w:pPr>
+        <w:pStyle w:val="ListParagraph"/>
+        <w:rPr>
+          <w:sz w:val="40"/>
+          <w:szCs w:val="40"/>
+        </w:rPr>
+      </w:pPr>
+      <w:r>
+        <w:rPr>
+          <w:sz w:val="40"/>
+          <w:szCs w:val="40"/>
+        </w:rPr>
+        <w:t xml:space="preserve"> </w:t>
+      </w:r>
+    </w:p>
+    <w:p>
+      <w:pPr>
+        <w:pStyle w:val="ListParagraph"/>
+        <w:numPr>
+          <w:ilvl w:val="0"/>
+          <w:numId w:val="7"/>
+        </w:numPr>
+        <w:rPr>
+          <w:sz w:val="40"/>
+          <w:szCs w:val="40"/>
+        </w:rPr>
+      </w:pPr>
+      <w:r>
+        <w:rPr>
+          <w:sz w:val="40"/>
+          <w:szCs w:val="40"/>
+        </w:rPr>
+        <w:t xml:space="preserve">Primitive types must not be used within these kinds of lists. </w:t>
+      </w:r>
+    </w:p>
+    <w:p>
+      <w:pPr>
+        <w:pStyle w:val="ListParagraph"/>
+        <w:rPr>
+          <w:sz w:val="40"/>
+          <w:szCs w:val="40"/>
+        </w:rPr>
+      </w:pPr>
+    </w:p>
+    <w:p>
+      <w:pPr>
+        <w:pStyle w:val="ListParagraph"/>
+        <w:numPr>
+          <w:ilvl w:val="0"/>
+          <w:numId w:val="7"/>
+        </w:numPr>
+        <w:rPr>
+          <w:sz w:val="40"/>
+          <w:szCs w:val="40"/>
+        </w:rPr>
+      </w:pPr>
+      <w:r>
+        <w:rPr>
+          <w:sz w:val="40"/>
+          <w:szCs w:val="40"/>
+        </w:rPr>
+        <w:t xml:space="preserve">Only reference types: instead of int – write integer. </w:t>
+      </w:r>
+    </w:p>
+    <w:p>
+      <w:pPr>
+        <w:pStyle w:val="ListParagraph"/>
+        <w:rPr>
+          <w:sz w:val="40"/>
+          <w:szCs w:val="40"/>
+        </w:rPr>
+      </w:pPr>
+    </w:p>
+    <w:p>
+      <w:pPr>
+        <w:rPr>
+          <w:b/>
+          <w:bCs/>
+          <w:sz w:val="40"/>
+          <w:szCs w:val="40"/>
+        </w:rPr>
+      </w:pPr>
+      <w:r>
+        <w:rPr>
+          <w:b/>
+          <w:bCs/>
+          <w:sz w:val="40"/>
+          <w:szCs w:val="40"/>
+        </w:rPr>
+        <w:t xml:space="preserve">Lists, Stacks, Queues etc. </w:t>
+      </w:r>
+    </w:p>
+    <w:p>
+      <w:pPr>
+        <w:rPr>
+          <w:b/>
+          <w:bCs/>
+          <w:sz w:val="40"/>
+          <w:szCs w:val="40"/>
+        </w:rPr>
+      </w:pPr>
+    </w:p>
+    <w:p>
+      <w:pPr>
+        <w:pStyle w:val="ListParagraph"/>
+        <w:numPr>
+          <w:ilvl w:val="0"/>
+          <w:numId w:val="8"/>
+        </w:numPr>
+        <w:rPr>
+          <w:sz w:val="40"/>
+          <w:szCs w:val="40"/>
+        </w:rPr>
+      </w:pPr>
+      <w:proofErr w:type="gramStart"/>
+      <w:r>
+        <w:rPr>
+          <w:sz w:val="40"/>
+          <w:szCs w:val="40"/>
+        </w:rPr>
+        <w:t>The collection interface,</w:t>
+      </w:r>
+      <w:proofErr w:type="gramEnd"/>
+      <w:r>
+        <w:rPr>
+          <w:sz w:val="40"/>
+          <w:szCs w:val="40"/>
+        </w:rPr>
+        <w:t xml:space="preserve"> defines common operations for all of these mentioned above. </w:t>
+      </w:r>
+    </w:p>
+    <w:p>
+      <w:pPr>
+        <w:pStyle w:val="ListParagraph"/>
+        <w:rPr>
+          <w:sz w:val="40"/>
+          <w:szCs w:val="40"/>
+        </w:rPr>
+      </w:pPr>
+      <w:r>
+        <w:rPr>
+          <w:sz w:val="40"/>
+          <w:szCs w:val="40"/>
         </w:rPr>
         <w:t xml:space="preserve"> </w:t>
       </w:r>
@@ -2280,6 +2559,232 @@
     <w:nsid w:val="2B6507C7"/>
     <w:multiLevelType w:val="hybridMultilevel"/>
     <w:tmpl w:val="34CCD5B2"/>
+    <w:lvl w:ilvl="0" w:tplc="10090001">
+      <w:start w:val="1"/>
+      <w:numFmt w:val="bullet"/>
+      <w:lvlText w:val=""/>
+      <w:lvlJc w:val="left"/>
+      <w:pPr>
+        <w:ind w:left="720" w:hanging="360"/>
+      </w:pPr>
+      <w:rPr>
+        <w:rFonts w:ascii="Symbol" w:hAnsi="Symbol" w:hint="default"/>
+      </w:rPr>
+    </w:lvl>
+    <w:lvl w:ilvl="1" w:tplc="10090003" w:tentative="1">
+      <w:start w:val="1"/>
+      <w:numFmt w:val="bullet"/>
+      <w:lvlText w:val="o"/>
+      <w:lvlJc w:val="left"/>
+      <w:pPr>
+        <w:ind w:left="1440" w:hanging="360"/>
+      </w:pPr>
+      <w:rPr>
+        <w:rFonts w:ascii="Courier New" w:hAnsi="Courier New" w:cs="Courier New" w:hint="default"/>
+      </w:rPr>
+    </w:lvl>
+    <w:lvl w:ilvl="2" w:tplc="10090005" w:tentative="1">
+      <w:start w:val="1"/>
+      <w:numFmt w:val="bullet"/>
+      <w:lvlText w:val=""/>
+      <w:lvlJc w:val="left"/>
+      <w:pPr>
+        <w:ind w:left="2160" w:hanging="360"/>
+      </w:pPr>
+      <w:rPr>
+        <w:rFonts w:ascii="Wingdings" w:hAnsi="Wingdings" w:hint="default"/>
+      </w:rPr>
+    </w:lvl>
+    <w:lvl w:ilvl="3" w:tplc="10090001" w:tentative="1">
+      <w:start w:val="1"/>
+      <w:numFmt w:val="bullet"/>
+      <w:lvlText w:val=""/>
+      <w:lvlJc w:val="left"/>
+      <w:pPr>
+        <w:ind w:left="2880" w:hanging="360"/>
+      </w:pPr>
+      <w:rPr>
+        <w:rFonts w:ascii="Symbol" w:hAnsi="Symbol" w:hint="default"/>
+      </w:rPr>
+    </w:lvl>
+    <w:lvl w:ilvl="4" w:tplc="10090003" w:tentative="1">
+      <w:start w:val="1"/>
+      <w:numFmt w:val="bullet"/>
+      <w:lvlText w:val="o"/>
+      <w:lvlJc w:val="left"/>
+      <w:pPr>
+        <w:ind w:left="3600" w:hanging="360"/>
+      </w:pPr>
+      <w:rPr>
+        <w:rFonts w:ascii="Courier New" w:hAnsi="Courier New" w:cs="Courier New" w:hint="default"/>
+      </w:rPr>
+    </w:lvl>
+    <w:lvl w:ilvl="5" w:tplc="10090005" w:tentative="1">
+      <w:start w:val="1"/>
+      <w:numFmt w:val="bullet"/>
+      <w:lvlText w:val=""/>
+      <w:lvlJc w:val="left"/>
+      <w:pPr>
+        <w:ind w:left="4320" w:hanging="360"/>
+      </w:pPr>
+      <w:rPr>
+        <w:rFonts w:ascii="Wingdings" w:hAnsi="Wingdings" w:hint="default"/>
+      </w:rPr>
+    </w:lvl>
+    <w:lvl w:ilvl="6" w:tplc="10090001" w:tentative="1">
+      <w:start w:val="1"/>
+      <w:numFmt w:val="bullet"/>
+      <w:lvlText w:val=""/>
+      <w:lvlJc w:val="left"/>
+      <w:pPr>
+        <w:ind w:left="5040" w:hanging="360"/>
+      </w:pPr>
+      <w:rPr>
+        <w:rFonts w:ascii="Symbol" w:hAnsi="Symbol" w:hint="default"/>
+      </w:rPr>
+    </w:lvl>
+    <w:lvl w:ilvl="7" w:tplc="10090003" w:tentative="1">
+      <w:start w:val="1"/>
+      <w:numFmt w:val="bullet"/>
+      <w:lvlText w:val="o"/>
+      <w:lvlJc w:val="left"/>
+      <w:pPr>
+        <w:ind w:left="5760" w:hanging="360"/>
+      </w:pPr>
+      <w:rPr>
+        <w:rFonts w:ascii="Courier New" w:hAnsi="Courier New" w:cs="Courier New" w:hint="default"/>
+      </w:rPr>
+    </w:lvl>
+    <w:lvl w:ilvl="8" w:tplc="10090005" w:tentative="1">
+      <w:start w:val="1"/>
+      <w:numFmt w:val="bullet"/>
+      <w:lvlText w:val=""/>
+      <w:lvlJc w:val="left"/>
+      <w:pPr>
+        <w:ind w:left="6480" w:hanging="360"/>
+      </w:pPr>
+      <w:rPr>
+        <w:rFonts w:ascii="Wingdings" w:hAnsi="Wingdings" w:hint="default"/>
+      </w:rPr>
+    </w:lvl>
+  </w:abstractNum>
+  <w:abstractNum w:abstractNumId="6" w15:restartNumberingAfterBreak="0">
+    <w:nsid w:val="40B52C5D"/>
+    <w:multiLevelType w:val="hybridMultilevel"/>
+    <w:tmpl w:val="3AF096E4"/>
+    <w:lvl w:ilvl="0" w:tplc="10090001">
+      <w:start w:val="1"/>
+      <w:numFmt w:val="bullet"/>
+      <w:lvlText w:val=""/>
+      <w:lvlJc w:val="left"/>
+      <w:pPr>
+        <w:ind w:left="720" w:hanging="360"/>
+      </w:pPr>
+      <w:rPr>
+        <w:rFonts w:ascii="Symbol" w:hAnsi="Symbol" w:hint="default"/>
+      </w:rPr>
+    </w:lvl>
+    <w:lvl w:ilvl="1" w:tplc="10090003" w:tentative="1">
+      <w:start w:val="1"/>
+      <w:numFmt w:val="bullet"/>
+      <w:lvlText w:val="o"/>
+      <w:lvlJc w:val="left"/>
+      <w:pPr>
+        <w:ind w:left="1440" w:hanging="360"/>
+      </w:pPr>
+      <w:rPr>
+        <w:rFonts w:ascii="Courier New" w:hAnsi="Courier New" w:cs="Courier New" w:hint="default"/>
+      </w:rPr>
+    </w:lvl>
+    <w:lvl w:ilvl="2" w:tplc="10090005" w:tentative="1">
+      <w:start w:val="1"/>
+      <w:numFmt w:val="bullet"/>
+      <w:lvlText w:val=""/>
+      <w:lvlJc w:val="left"/>
+      <w:pPr>
+        <w:ind w:left="2160" w:hanging="360"/>
+      </w:pPr>
+      <w:rPr>
+        <w:rFonts w:ascii="Wingdings" w:hAnsi="Wingdings" w:hint="default"/>
+      </w:rPr>
+    </w:lvl>
+    <w:lvl w:ilvl="3" w:tplc="10090001" w:tentative="1">
+      <w:start w:val="1"/>
+      <w:numFmt w:val="bullet"/>
+      <w:lvlText w:val=""/>
+      <w:lvlJc w:val="left"/>
+      <w:pPr>
+        <w:ind w:left="2880" w:hanging="360"/>
+      </w:pPr>
+      <w:rPr>
+        <w:rFonts w:ascii="Symbol" w:hAnsi="Symbol" w:hint="default"/>
+      </w:rPr>
+    </w:lvl>
+    <w:lvl w:ilvl="4" w:tplc="10090003" w:tentative="1">
+      <w:start w:val="1"/>
+      <w:numFmt w:val="bullet"/>
+      <w:lvlText w:val="o"/>
+      <w:lvlJc w:val="left"/>
+      <w:pPr>
+        <w:ind w:left="3600" w:hanging="360"/>
+      </w:pPr>
+      <w:rPr>
+        <w:rFonts w:ascii="Courier New" w:hAnsi="Courier New" w:cs="Courier New" w:hint="default"/>
+      </w:rPr>
+    </w:lvl>
+    <w:lvl w:ilvl="5" w:tplc="10090005" w:tentative="1">
+      <w:start w:val="1"/>
+      <w:numFmt w:val="bullet"/>
+      <w:lvlText w:val=""/>
+      <w:lvlJc w:val="left"/>
+      <w:pPr>
+        <w:ind w:left="4320" w:hanging="360"/>
+      </w:pPr>
+      <w:rPr>
+        <w:rFonts w:ascii="Wingdings" w:hAnsi="Wingdings" w:hint="default"/>
+      </w:rPr>
+    </w:lvl>
+    <w:lvl w:ilvl="6" w:tplc="10090001" w:tentative="1">
+      <w:start w:val="1"/>
+      <w:numFmt w:val="bullet"/>
+      <w:lvlText w:val=""/>
+      <w:lvlJc w:val="left"/>
+      <w:pPr>
+        <w:ind w:left="5040" w:hanging="360"/>
+      </w:pPr>
+      <w:rPr>
+        <w:rFonts w:ascii="Symbol" w:hAnsi="Symbol" w:hint="default"/>
+      </w:rPr>
+    </w:lvl>
+    <w:lvl w:ilvl="7" w:tplc="10090003" w:tentative="1">
+      <w:start w:val="1"/>
+      <w:numFmt w:val="bullet"/>
+      <w:lvlText w:val="o"/>
+      <w:lvlJc w:val="left"/>
+      <w:pPr>
+        <w:ind w:left="5760" w:hanging="360"/>
+      </w:pPr>
+      <w:rPr>
+        <w:rFonts w:ascii="Courier New" w:hAnsi="Courier New" w:cs="Courier New" w:hint="default"/>
+      </w:rPr>
+    </w:lvl>
+    <w:lvl w:ilvl="8" w:tplc="10090005" w:tentative="1">
+      <w:start w:val="1"/>
+      <w:numFmt w:val="bullet"/>
+      <w:lvlText w:val=""/>
+      <w:lvlJc w:val="left"/>
+      <w:pPr>
+        <w:ind w:left="6480" w:hanging="360"/>
+      </w:pPr>
+      <w:rPr>
+        <w:rFonts w:ascii="Wingdings" w:hAnsi="Wingdings" w:hint="default"/>
+      </w:rPr>
+    </w:lvl>
+  </w:abstractNum>
+  <w:abstractNum w:abstractNumId="7" w15:restartNumberingAfterBreak="0">
+    <w:nsid w:val="76501FC9"/>
+    <w:multiLevelType w:val="hybridMultilevel"/>
+    <w:tmpl w:val="2C38C20E"/>
     <w:lvl w:ilvl="0" w:tplc="10090001">
       <w:start w:val="1"/>
       <w:numFmt w:val="bullet"/>
@@ -2406,6 +2911,12 @@
   </w:num>
   <w:num w:numId="6" w16cid:durableId="1106656326">
     <w:abstractNumId w:val="0"/>
+  </w:num>
+  <w:num w:numId="7" w16cid:durableId="462693242">
+    <w:abstractNumId w:val="6"/>
+  </w:num>
+  <w:num w:numId="8" w16cid:durableId="1080836243">
+    <w:abstractNumId w:val="7"/>
   </w:num>
 </w:numbering>
 </file>

</xml_diff>